<commit_message>
Added a bunch of tests
</commit_message>
<xml_diff>
--- a/metadata-testing-sample-data/Using Grid Garage to create MCAS-S TIP files.docx
+++ b/metadata-testing-sample-data/Using Grid Garage to create MCAS-S TIP files.docx
@@ -34,7 +34,22 @@
         <w:jc w:val="center"/>
       </w:pPr>
       <w:r>
-        <w:t>By Tom Barrett, NSW OEH, 02/09/2016</w:t>
+        <w:t xml:space="preserve">By Tom Barrett, NSW OEH, </w:t>
+      </w:r>
+      <w:r>
+        <w:t>2</w:t>
+      </w:r>
+      <w:r>
+        <w:t>2/0</w:t>
+      </w:r>
+      <w:r>
+        <w:t>5</w:t>
+      </w:r>
+      <w:r>
+        <w:t>/201</w:t>
+      </w:r>
+      <w:r>
+        <w:t>7</w:t>
       </w:r>
     </w:p>
     <w:p>
@@ -131,13 +146,7 @@
         <w:t xml:space="preserve"> This information may be generated from pre-existing TIP files</w:t>
       </w:r>
       <w:r>
-        <w:t xml:space="preserve"> or from running other Grid Garage Tools such that return </w:t>
-      </w:r>
-      <w:r>
-        <w:t>information</w:t>
-      </w:r>
-      <w:r>
-        <w:t xml:space="preserve"> about data attributes e.g. ‘</w:t>
+        <w:t xml:space="preserve"> or from running other Grid Garage Tools such that return information about data attributes e.g. ‘</w:t>
       </w:r>
       <w:r>
         <w:t>1.2 Describe Geodata</w:t>
@@ -173,7 +182,22 @@
         <w:t>Create ‘items’ table</w:t>
       </w:r>
       <w:r>
-        <w:t xml:space="preserve">: Use the [Grid Garage&gt;1 List Table Management&gt;1.1 Search for Geodata] tool to generate an ‘items table’ that contains the list of grids you want to generate TIP files for. </w:t>
+        <w:t>: Use the [Grid Garage &gt; Geodata</w:t>
+      </w:r>
+      <w:r>
+        <w:t>&gt;</w:t>
+      </w:r>
+      <w:r>
+        <w:t xml:space="preserve"> </w:t>
+      </w:r>
+      <w:r>
+        <w:t>Search] tool to generate a ‘</w:t>
+      </w:r>
+      <w:r>
+        <w:t>Results T</w:t>
+      </w:r>
+      <w:r>
+        <w:t xml:space="preserve">able’ that contains the list of grids you want to generate TIP files for. </w:t>
       </w:r>
     </w:p>
     <w:p>
@@ -186,7 +210,55 @@
         <w:rPr>
           <w:i/>
         </w:rPr>
-        <w:t>Output=Items table that contains a list of the data sets that require a TIP file created.</w:t>
+        <w:t>Output=</w:t>
+      </w:r>
+      <w:r>
+        <w:rPr>
+          <w:i/>
+        </w:rPr>
+        <w:t>Results</w:t>
+      </w:r>
+      <w:r>
+        <w:rPr>
+          <w:i/>
+        </w:rPr>
+        <w:t xml:space="preserve"> </w:t>
+      </w:r>
+      <w:r>
+        <w:rPr>
+          <w:i/>
+        </w:rPr>
+        <w:t>T</w:t>
+      </w:r>
+      <w:r>
+        <w:rPr>
+          <w:i/>
+        </w:rPr>
+        <w:t xml:space="preserve">able that contains a list of the </w:t>
+      </w:r>
+      <w:r>
+        <w:rPr>
+          <w:i/>
+        </w:rPr>
+        <w:t>geodata</w:t>
+      </w:r>
+      <w:r>
+        <w:rPr>
+          <w:i/>
+        </w:rPr>
+        <w:t xml:space="preserve"> that require a </w:t>
+      </w:r>
+      <w:r>
+        <w:rPr>
+          <w:i/>
+        </w:rPr>
+        <w:t xml:space="preserve">new </w:t>
+      </w:r>
+      <w:r>
+        <w:rPr>
+          <w:i/>
+        </w:rPr>
+        <w:t>TIP file.</w:t>
       </w:r>
     </w:p>
     <w:p>
@@ -1175,14 +1247,27 @@
       <w:r>
         <w:t xml:space="preserve">Figure </w:t>
       </w:r>
-      <w:fldSimple w:instr=" SEQ Figure \* ARABIC ">
-        <w:r>
-          <w:rPr>
-            <w:noProof/>
-          </w:rPr>
-          <w:t>1</w:t>
-        </w:r>
-      </w:fldSimple>
+      <w:r>
+        <w:fldChar w:fldCharType="begin"/>
+      </w:r>
+      <w:r>
+        <w:instrText xml:space="preserve"> SEQ Figure \* ARABIC </w:instrText>
+      </w:r>
+      <w:r>
+        <w:fldChar w:fldCharType="separate"/>
+      </w:r>
+      <w:r>
+        <w:rPr>
+          <w:noProof/>
+        </w:rPr>
+        <w:t>1</w:t>
+      </w:r>
+      <w:r>
+        <w:rPr>
+          <w:noProof/>
+        </w:rPr>
+        <w:fldChar w:fldCharType="end"/>
+      </w:r>
       <w:r>
         <w:t xml:space="preserve"> Example of the CSV table created in Excel that contains the template for fields (row one) and default values (row two)</w:t>
       </w:r>
@@ -1190,27 +1275,19 @@
     <w:p/>
     <w:p>
       <w:r>
-        <w:t xml:space="preserve">Step </w:t>
-      </w:r>
-      <w:r>
-        <w:t>3</w:t>
-      </w:r>
-      <w:r>
-        <w:t xml:space="preserve">. </w:t>
-      </w:r>
-      <w:r>
-        <w:t>Use the [Grid Garage&gt;5 Metadata Management&gt;5</w:t>
-      </w:r>
-      <w:r>
-        <w:t xml:space="preserve"> 5.2 Tip Table </w:t>
-      </w:r>
-      <w:proofErr w:type="gramStart"/>
-      <w:r>
-        <w:t>From</w:t>
-      </w:r>
-      <w:proofErr w:type="gramEnd"/>
-      <w:r>
-        <w:t xml:space="preserve"> Template</w:t>
+        <w:t xml:space="preserve">Step 3. </w:t>
+      </w:r>
+      <w:r>
+        <w:t>Use the [Grid Garage&gt;</w:t>
+      </w:r>
+      <w:r>
+        <w:t>Metadata</w:t>
+      </w:r>
+      <w:r>
+        <w:t>&gt;</w:t>
+      </w:r>
+      <w:r>
+        <w:t>Create Tips Table</w:t>
       </w:r>
       <w:r>
         <w:t>] tool to gen</w:t>
@@ -1325,29 +1402,16 @@
       <w:r>
         <w:t xml:space="preserve">Figure </w:t>
       </w:r>
-      <w:r>
-        <w:fldChar w:fldCharType="begin"/>
-      </w:r>
-      <w:r>
-        <w:instrText xml:space="preserve"> SEQ Figure \* ARABIC </w:instrText>
-      </w:r>
-      <w:r>
-        <w:fldChar w:fldCharType="separate"/>
-      </w:r>
-      <w:r>
-        <w:rPr>
-          <w:noProof/>
-        </w:rPr>
-        <w:t>2</w:t>
-      </w:r>
-      <w:r>
-        <w:fldChar w:fldCharType="end"/>
-      </w:r>
-      <w:r>
-        <w:t xml:space="preserve"> Example of the output table from the </w:t>
-      </w:r>
-      <w:r>
-        <w:t xml:space="preserve">‘5.5.2 Tip Table </w:t>
+      <w:fldSimple w:instr=" SEQ Figure \* ARABIC ">
+        <w:r>
+          <w:rPr>
+            <w:noProof/>
+          </w:rPr>
+          <w:t>2</w:t>
+        </w:r>
+      </w:fldSimple>
+      <w:r>
+        <w:t xml:space="preserve"> Example of the output table from the ‘5.5.2 Tip Table </w:t>
       </w:r>
       <w:proofErr w:type="gramStart"/>
       <w:r>
@@ -1367,16 +1431,7 @@
     </w:p>
     <w:p>
       <w:r>
-        <w:t xml:space="preserve">Step </w:t>
-      </w:r>
-      <w:r>
-        <w:t>4</w:t>
-      </w:r>
-      <w:r>
-        <w:t xml:space="preserve">. </w:t>
-      </w:r>
-      <w:r>
-        <w:t>Edit the ‘</w:t>
+        <w:t>Step 4. Edit the ‘</w:t>
       </w:r>
       <w:r>
         <w:rPr>
@@ -1521,14 +1576,27 @@
       <w:r>
         <w:t xml:space="preserve">Figure </w:t>
       </w:r>
-      <w:fldSimple w:instr=" SEQ Figure \* ARABIC ">
-        <w:r>
-          <w:rPr>
-            <w:noProof/>
-          </w:rPr>
-          <w:t>3</w:t>
-        </w:r>
-      </w:fldSimple>
+      <w:r>
+        <w:fldChar w:fldCharType="begin"/>
+      </w:r>
+      <w:r>
+        <w:instrText xml:space="preserve"> SEQ Figure \* ARABIC </w:instrText>
+      </w:r>
+      <w:r>
+        <w:fldChar w:fldCharType="separate"/>
+      </w:r>
+      <w:r>
+        <w:rPr>
+          <w:noProof/>
+        </w:rPr>
+        <w:t>3</w:t>
+      </w:r>
+      <w:r>
+        <w:rPr>
+          <w:noProof/>
+        </w:rPr>
+        <w:fldChar w:fldCharType="end"/>
+      </w:r>
       <w:r>
         <w:t xml:space="preserve"> Example of manually filling in empty fields in the ‘meta_reatetips01’ table.</w:t>
       </w:r>
@@ -1536,49 +1604,47 @@
     <w:p>
       <w:r>
         <w:lastRenderedPageBreak/>
-        <w:t xml:space="preserve">Step </w:t>
-      </w:r>
-      <w:r>
-        <w:t>5</w:t>
-      </w:r>
-      <w:r>
-        <w:t xml:space="preserve">. </w:t>
-      </w:r>
-      <w:r>
-        <w:t>Use the [Grid Garage&gt;5 Metadata Management&gt;</w:t>
-      </w:r>
-      <w:r>
-        <w:t xml:space="preserve"> 5.4 Export Tips</w:t>
+        <w:t xml:space="preserve">Step 5. </w:t>
+      </w:r>
+      <w:r>
+        <w:t>Use the [Grid Garage&gt;Metadata&gt;</w:t>
+      </w:r>
+      <w:r>
+        <w:t>Export Tips</w:t>
       </w:r>
       <w:r>
         <w:t xml:space="preserve">] tool to </w:t>
       </w:r>
       <w:r>
-        <w:t>build the TIP files from the data in the</w:t>
-      </w:r>
-      <w:r>
-        <w:t xml:space="preserve"> ‘</w:t>
-      </w:r>
+        <w:t>build the TIP files from the data in the ‘</w:t>
+      </w:r>
+      <w:proofErr w:type="spellStart"/>
       <w:r>
         <w:rPr>
           <w:i/>
         </w:rPr>
-        <w:t>meta_createtips01_date&amp;time</w:t>
-      </w:r>
-      <w:r>
-        <w:t>’</w:t>
-      </w:r>
-      <w:r>
-        <w:t xml:space="preserve"> table</w:t>
-      </w:r>
-      <w:r>
-        <w:t>.</w:t>
-      </w:r>
-    </w:p>
-    <w:p>
+        <w:t>CreateTipsTableMetadataTool_</w:t>
+      </w:r>
+      <w:r>
+        <w:rPr>
+          <w:i/>
+        </w:rPr>
+        <w:t>date_</w:t>
+      </w:r>
+      <w:r>
+        <w:rPr>
+          <w:i/>
+        </w:rPr>
+        <w:t>time</w:t>
+      </w:r>
+      <w:proofErr w:type="spellEnd"/>
+      <w:r>
+        <w:t>’ table.</w:t>
+      </w:r>
       <w:bookmarkStart w:id="0" w:name="_GoBack"/>
       <w:bookmarkEnd w:id="0"/>
     </w:p>
+    <w:p/>
     <w:p>
       <w:pPr>
         <w:rPr>

</xml_diff>

<commit_message>
create tips table 2D3
</commit_message>
<xml_diff>
--- a/metadata-testing-sample-data/Using Grid Garage to create MCAS-S TIP files.docx
+++ b/metadata-testing-sample-data/Using Grid Garage to create MCAS-S TIP files.docx
@@ -279,10 +279,10 @@
           <w:noProof/>
         </w:rPr>
         <w:drawing>
-          <wp:inline distT="0" distB="0" distL="0" distR="0" wp14:anchorId="65FDB32F" wp14:editId="4604EECF">
-            <wp:extent cx="3480095" cy="3887674"/>
-            <wp:effectExtent l="0" t="0" r="6350" b="0"/>
-            <wp:docPr id="4" name="Picture 4"/>
+          <wp:inline distT="0" distB="0" distL="0" distR="0" wp14:anchorId="7D1B3A46" wp14:editId="13891A5E">
+            <wp:extent cx="3960739" cy="3309538"/>
+            <wp:effectExtent l="0" t="0" r="1905" b="5715"/>
+            <wp:docPr id="7" name="Picture 7"/>
             <wp:cNvGraphicFramePr>
               <a:graphicFrameLocks xmlns:a="http://schemas.openxmlformats.org/drawingml/2006/main" noChangeAspect="1"/>
             </wp:cNvGraphicFramePr>
@@ -302,7 +302,7 @@
                   <pic:spPr>
                     <a:xfrm>
                       <a:off x="0" y="0"/>
-                      <a:ext cx="3481240" cy="3888953"/>
+                      <a:ext cx="3962335" cy="3310871"/>
                     </a:xfrm>
                     <a:prstGeom prst="rect">
                       <a:avLst/>
@@ -480,14 +480,27 @@
       <w:r>
         <w:t xml:space="preserve">Figure </w:t>
       </w:r>
-      <w:fldSimple w:instr=" SEQ Figure \* ARABIC ">
-        <w:r>
-          <w:rPr>
-            <w:noProof/>
-          </w:rPr>
-          <w:t>1</w:t>
-        </w:r>
-      </w:fldSimple>
+      <w:r>
+        <w:fldChar w:fldCharType="begin"/>
+      </w:r>
+      <w:r>
+        <w:instrText xml:space="preserve"> SEQ Figure \* ARABIC </w:instrText>
+      </w:r>
+      <w:r>
+        <w:fldChar w:fldCharType="separate"/>
+      </w:r>
+      <w:r>
+        <w:rPr>
+          <w:noProof/>
+        </w:rPr>
+        <w:t>1</w:t>
+      </w:r>
+      <w:r>
+        <w:rPr>
+          <w:noProof/>
+        </w:rPr>
+        <w:fldChar w:fldCharType="end"/>
+      </w:r>
       <w:r>
         <w:t xml:space="preserve"> Example of the CSV table created in Excel that contains the template for fields (row one) and default values (row </w:t>
       </w:r>
@@ -524,25 +537,7 @@
             <w:sz w:val="22"/>
             <w:szCs w:val="22"/>
           </w:rPr>
-          <w:t>See t</w:t>
-        </w:r>
-        <w:r>
-          <w:rPr>
-            <w:rStyle w:val="Hyperlink"/>
-            <w:rFonts w:asciiTheme="minorHAnsi" w:hAnsiTheme="minorHAnsi"/>
-            <w:sz w:val="22"/>
-            <w:szCs w:val="22"/>
-          </w:rPr>
-          <w:t>h</w:t>
-        </w:r>
-        <w:r>
-          <w:rPr>
-            <w:rStyle w:val="Hyperlink"/>
-            <w:rFonts w:asciiTheme="minorHAnsi" w:hAnsiTheme="minorHAnsi"/>
-            <w:sz w:val="22"/>
-            <w:szCs w:val="22"/>
-          </w:rPr>
-          <w:t>is link</w:t>
+          <w:t>See this link</w:t>
         </w:r>
       </w:hyperlink>
       <w:r>
@@ -707,8 +702,6 @@
       </w:pPr>
     </w:p>
     <w:p>
-      <w:bookmarkStart w:id="0" w:name="_GoBack"/>
-      <w:bookmarkEnd w:id="0"/>
       <w:r>
         <w:rPr>
           <w:b/>
@@ -802,15 +795,16 @@
       </w:r>
     </w:p>
     <w:p>
+      <w:bookmarkStart w:id="0" w:name="_GoBack"/>
       <w:r>
         <w:rPr>
           <w:noProof/>
         </w:rPr>
         <w:drawing>
-          <wp:inline distT="0" distB="0" distL="0" distR="0" wp14:anchorId="2A74C92B" wp14:editId="5D5647FE">
-            <wp:extent cx="5731510" cy="3964305"/>
-            <wp:effectExtent l="0" t="0" r="2540" b="0"/>
-            <wp:docPr id="6" name="Picture 6"/>
+          <wp:inline distT="0" distB="0" distL="0" distR="0" wp14:anchorId="1155C96E" wp14:editId="62D0A301">
+            <wp:extent cx="4139664" cy="3439324"/>
+            <wp:effectExtent l="0" t="0" r="0" b="8890"/>
+            <wp:docPr id="8" name="Picture 8"/>
             <wp:cNvGraphicFramePr>
               <a:graphicFrameLocks xmlns:a="http://schemas.openxmlformats.org/drawingml/2006/main" noChangeAspect="1"/>
             </wp:cNvGraphicFramePr>
@@ -830,7 +824,7 @@
                   <pic:spPr>
                     <a:xfrm>
                       <a:off x="0" y="0"/>
-                      <a:ext cx="5731510" cy="3964305"/>
+                      <a:ext cx="4140598" cy="3440100"/>
                     </a:xfrm>
                     <a:prstGeom prst="rect">
                       <a:avLst/>
@@ -842,6 +836,7 @@
           </wp:inline>
         </w:drawing>
       </w:r>
+      <w:bookmarkEnd w:id="0"/>
     </w:p>
     <w:p/>
     <w:p>
@@ -854,6 +849,7 @@
         <w:rPr>
           <w:i/>
         </w:rPr>
+        <w:lastRenderedPageBreak/>
         <w:t xml:space="preserve">Input=Output table from Step </w:t>
       </w:r>
       <w:r>
@@ -900,13 +896,7 @@
         <w:rPr>
           <w:i/>
         </w:rPr>
-        <w:t xml:space="preserve"> and </w:t>
-      </w:r>
-      <w:r>
-        <w:rPr>
-          <w:i/>
-        </w:rPr>
-        <w:t xml:space="preserve">MASTER TIP </w:t>
+        <w:t xml:space="preserve"> and MASTER TIP </w:t>
       </w:r>
       <w:proofErr w:type="spellStart"/>
       <w:r>
@@ -920,13 +910,7 @@
         <w:rPr>
           <w:i/>
         </w:rPr>
-        <w:t xml:space="preserve"> common info.csv</w:t>
-      </w:r>
-      <w:r>
-        <w:rPr>
-          <w:i/>
-        </w:rPr>
-        <w:t>.</w:t>
+        <w:t xml:space="preserve"> common info.csv.</w:t>
       </w:r>
     </w:p>
     <w:p>
@@ -963,13 +947,7 @@
         <w:rPr>
           <w:i/>
         </w:rPr>
-        <w:t>filled in (</w:t>
-      </w:r>
-      <w:r>
-        <w:rPr>
-          <w:i/>
-        </w:rPr>
-        <w:t>‘</w:t>
+        <w:t>filled in (‘</w:t>
       </w:r>
       <w:proofErr w:type="spellStart"/>
       <w:r>
@@ -983,13 +961,7 @@
         <w:rPr>
           <w:i/>
         </w:rPr>
-        <w:t>’</w:t>
-      </w:r>
-      <w:r>
-        <w:rPr>
-          <w:i/>
-        </w:rPr>
-        <w:t>).</w:t>
+        <w:t>’).</w:t>
       </w:r>
     </w:p>
     <w:p>
@@ -1045,27 +1017,14 @@
       <w:r>
         <w:t xml:space="preserve">Figure </w:t>
       </w:r>
-      <w:r>
-        <w:fldChar w:fldCharType="begin"/>
-      </w:r>
-      <w:r>
-        <w:instrText xml:space="preserve"> SEQ Figure \* ARABIC </w:instrText>
-      </w:r>
-      <w:r>
-        <w:fldChar w:fldCharType="separate"/>
-      </w:r>
-      <w:r>
-        <w:rPr>
-          <w:noProof/>
-        </w:rPr>
-        <w:t>2</w:t>
-      </w:r>
-      <w:r>
-        <w:rPr>
-          <w:noProof/>
-        </w:rPr>
-        <w:fldChar w:fldCharType="end"/>
-      </w:r>
+      <w:fldSimple w:instr=" SEQ Figure \* ARABIC ">
+        <w:r>
+          <w:rPr>
+            <w:noProof/>
+          </w:rPr>
+          <w:t>2</w:t>
+        </w:r>
+      </w:fldSimple>
       <w:r>
         <w:t xml:space="preserve"> Examp</w:t>
       </w:r>
@@ -1233,14 +1192,27 @@
       <w:r>
         <w:t xml:space="preserve">Figure </w:t>
       </w:r>
-      <w:fldSimple w:instr=" SEQ Figure \* ARABIC ">
-        <w:r>
-          <w:rPr>
-            <w:noProof/>
-          </w:rPr>
-          <w:t>3</w:t>
-        </w:r>
-      </w:fldSimple>
+      <w:r>
+        <w:fldChar w:fldCharType="begin"/>
+      </w:r>
+      <w:r>
+        <w:instrText xml:space="preserve"> SEQ Figure \* ARABIC </w:instrText>
+      </w:r>
+      <w:r>
+        <w:fldChar w:fldCharType="separate"/>
+      </w:r>
+      <w:r>
+        <w:rPr>
+          <w:noProof/>
+        </w:rPr>
+        <w:t>3</w:t>
+      </w:r>
+      <w:r>
+        <w:rPr>
+          <w:noProof/>
+        </w:rPr>
+        <w:fldChar w:fldCharType="end"/>
+      </w:r>
       <w:r>
         <w:t xml:space="preserve"> Example of manually filling in empty fields in the ‘meta_reatetips01’ table.</w:t>
       </w:r>
@@ -1590,14 +1562,7 @@
         <w:rPr>
           <w:color w:val="000000" w:themeColor="text1"/>
         </w:rPr>
-        <w:t xml:space="preserve"> </w:t>
-      </w:r>
-      <w:r>
-        <w:rPr>
-          <w:color w:val="000000" w:themeColor="text1"/>
-        </w:rPr>
-        <w:lastRenderedPageBreak/>
-        <w:t>to generate a ‘TIP field table’ from the existing TIP files. Then join and copy this information into your new ‘TIP field table’.</w:t>
+        <w:t xml:space="preserve"> to generate a ‘TIP field table’ from the existing TIP files. Then join and copy this information into your new ‘TIP field table’.</w:t>
       </w:r>
     </w:p>
     <w:p>
@@ -1609,6 +1574,7 @@
         </w:numPr>
       </w:pPr>
       <w:r>
+        <w:lastRenderedPageBreak/>
         <w:t xml:space="preserve">Join the table to other tables that contain the TIP information, such as information derived from using the </w:t>
       </w:r>
       <w:r>
@@ -4371,6 +4337,7 @@
     <w:lsdException w:name="HTML Sample" w:semiHidden="1" w:unhideWhenUsed="1"/>
     <w:lsdException w:name="HTML Typewriter" w:semiHidden="1" w:unhideWhenUsed="1"/>
     <w:lsdException w:name="HTML Variable" w:semiHidden="1" w:unhideWhenUsed="1"/>
+    <w:lsdException w:name="Normal Table" w:semiHidden="1" w:unhideWhenUsed="1"/>
     <w:lsdException w:name="annotation subject" w:semiHidden="1" w:unhideWhenUsed="1"/>
     <w:lsdException w:name="No List" w:semiHidden="1" w:unhideWhenUsed="1"/>
     <w:lsdException w:name="Outline List 1" w:semiHidden="1" w:unhideWhenUsed="1"/>
@@ -4414,8 +4381,10 @@
     <w:lsdException w:name="Table Elegant" w:semiHidden="1" w:unhideWhenUsed="1"/>
     <w:lsdException w:name="Table Professional" w:semiHidden="1" w:unhideWhenUsed="1"/>
     <w:lsdException w:name="Table Subtle 1" w:semiHidden="1" w:unhideWhenUsed="1"/>
+    <w:lsdException w:name="Table Subtle 2" w:semiHidden="1" w:unhideWhenUsed="1"/>
     <w:lsdException w:name="Table Web 1" w:semiHidden="1" w:unhideWhenUsed="1"/>
     <w:lsdException w:name="Table Web 2" w:semiHidden="1" w:unhideWhenUsed="1"/>
+    <w:lsdException w:name="Table Web 3" w:semiHidden="1" w:unhideWhenUsed="1"/>
     <w:lsdException w:name="Balloon Text" w:semiHidden="1" w:unhideWhenUsed="1"/>
     <w:lsdException w:name="Table Grid" w:uiPriority="39"/>
     <w:lsdException w:name="Table Theme" w:semiHidden="1" w:unhideWhenUsed="1"/>

</xml_diff>